<commit_message>
Updating basic build instructions
</commit_message>
<xml_diff>
--- a/Building The Code.docx
+++ b/Building The Code.docx
@@ -8,29 +8,13 @@
           <w:b/>
         </w:rPr>
       </w:pPr>
-      <w:bookmarkStart w:id="0" w:name="_GoBack"/>
-      <w:r>
-        <w:rPr>
-          <w:b/>
-        </w:rPr>
-        <w:t xml:space="preserve">Building </w:t>
-      </w:r>
-      <w:proofErr w:type="gramStart"/>
-      <w:r>
-        <w:rPr>
-          <w:b/>
-        </w:rPr>
-        <w:t>The</w:t>
-      </w:r>
-      <w:proofErr w:type="gramEnd"/>
-      <w:r>
-        <w:rPr>
-          <w:b/>
-        </w:rPr>
-        <w:t xml:space="preserve"> Code</w:t>
-      </w:r>
-    </w:p>
-    <w:bookmarkEnd w:id="0"/>
+      <w:r>
+        <w:rPr>
+          <w:b/>
+        </w:rPr>
+        <w:t>Building The Code</w:t>
+      </w:r>
+    </w:p>
     <w:p>
       <w:r>
         <w:t>First, install all of the prerequisites below.</w:t>
@@ -59,6 +43,26 @@
       </w:pPr>
       <w:r>
         <w:t xml:space="preserve">Microsoft Visual Studio 2013 </w:t>
+      </w:r>
+      <w:r>
+        <w:t xml:space="preserve">(if you don’t have </w:t>
+      </w:r>
+      <w:r>
+        <w:t xml:space="preserve">one of </w:t>
+      </w:r>
+      <w:r>
+        <w:t>the full</w:t>
+      </w:r>
+      <w:bookmarkStart w:id="0" w:name="_GoBack"/>
+      <w:bookmarkEnd w:id="0"/>
+      <w:r>
+        <w:t xml:space="preserve"> edition</w:t>
+      </w:r>
+      <w:r>
+        <w:t>s</w:t>
+      </w:r>
+      <w:r>
+        <w:t>, you can download the free Visual Studio Express Edition for Windows Desktop, below)</w:t>
       </w:r>
     </w:p>
     <w:p>
@@ -157,11 +161,9 @@
           <w:numId w:val="1"/>
         </w:numPr>
       </w:pPr>
-      <w:proofErr w:type="spellStart"/>
       <w:r>
         <w:t>TortoiseSVN</w:t>
       </w:r>
-      <w:proofErr w:type="spellEnd"/>
     </w:p>
     <w:p>
       <w:pPr>

</xml_diff>

<commit_message>
Fixing command line builds under Visual Studio 2015 and updating build instructions document with VS2015 links and instructions for performing command line builds
</commit_message>
<xml_diff>
--- a/Building The Code.docx
+++ b/Building The Code.docx
@@ -6,13 +6,31 @@
       <w:pPr>
         <w:rPr>
           <w:b/>
-        </w:rPr>
-      </w:pPr>
-      <w:r>
-        <w:rPr>
-          <w:b/>
-        </w:rPr>
-        <w:t>Building The Code</w:t>
+          <w:sz w:val="28"/>
+        </w:rPr>
+      </w:pPr>
+      <w:r>
+        <w:rPr>
+          <w:b/>
+          <w:sz w:val="28"/>
+        </w:rPr>
+        <w:t xml:space="preserve">Building </w:t>
+      </w:r>
+      <w:proofErr w:type="gramStart"/>
+      <w:r>
+        <w:rPr>
+          <w:b/>
+          <w:sz w:val="28"/>
+        </w:rPr>
+        <w:t>The</w:t>
+      </w:r>
+      <w:proofErr w:type="gramEnd"/>
+      <w:r>
+        <w:rPr>
+          <w:b/>
+          <w:sz w:val="28"/>
+        </w:rPr>
+        <w:t xml:space="preserve"> Code</w:t>
       </w:r>
     </w:p>
     <w:p>
@@ -24,11 +42,13 @@
       <w:pPr>
         <w:rPr>
           <w:b/>
-        </w:rPr>
-      </w:pPr>
-      <w:r>
-        <w:rPr>
-          <w:b/>
+          <w:sz w:val="28"/>
+        </w:rPr>
+      </w:pPr>
+      <w:r>
+        <w:rPr>
+          <w:b/>
+          <w:sz w:val="28"/>
         </w:rPr>
         <w:t>Prerequisites</w:t>
       </w:r>
@@ -42,7 +62,13 @@
         </w:numPr>
       </w:pPr>
       <w:r>
-        <w:t xml:space="preserve">Microsoft Visual Studio 2013 </w:t>
+        <w:t xml:space="preserve">Microsoft Visual Studio </w:t>
+      </w:r>
+      <w:r>
+        <w:t>2015</w:t>
+      </w:r>
+      <w:r>
+        <w:t xml:space="preserve"> </w:t>
       </w:r>
       <w:r>
         <w:t xml:space="preserve">(if you don’t have </w:t>
@@ -51,18 +77,16 @@
         <w:t xml:space="preserve">one of </w:t>
       </w:r>
       <w:r>
-        <w:t>the full</w:t>
-      </w:r>
-      <w:bookmarkStart w:id="0" w:name="_GoBack"/>
-      <w:bookmarkEnd w:id="0"/>
-      <w:r>
-        <w:t xml:space="preserve"> edition</w:t>
+        <w:t xml:space="preserve">the paid </w:t>
+      </w:r>
+      <w:r>
+        <w:t>edition</w:t>
       </w:r>
       <w:r>
         <w:t>s</w:t>
       </w:r>
       <w:r>
-        <w:t>, you can download the free Visual Studio Express Edition for Windows Desktop, below)</w:t>
+        <w:t>, you can download the free Visual Studio Express Edition for Desktop, below)</w:t>
       </w:r>
     </w:p>
     <w:p>
@@ -74,7 +98,7 @@
           <w:rPr>
             <w:rStyle w:val="Hyperlink"/>
           </w:rPr>
-          <w:t>http://go.microsoft.com/?linkid=9832270&amp;clcid=0x409</w:t>
+          <w:t>https://www.visualstudio.com/en-us/products/visual-studio-express-vs.aspx</w:t>
         </w:r>
       </w:hyperlink>
     </w:p>
@@ -137,7 +161,13 @@
         </w:numPr>
       </w:pPr>
       <w:r>
-        <w:t>Visual Studio Installer Projects Add-In</w:t>
+        <w:t>Visual Studio</w:t>
+      </w:r>
+      <w:r>
+        <w:t xml:space="preserve"> 2015</w:t>
+      </w:r>
+      <w:r>
+        <w:t xml:space="preserve"> Installer Projects Add-In</w:t>
       </w:r>
     </w:p>
     <w:p>
@@ -149,7 +179,7 @@
           <w:rPr>
             <w:rStyle w:val="Hyperlink"/>
           </w:rPr>
-          <w:t>http://visualstudiogallery.msdn.microsoft.com/9abe329c-9bba-44a1-be59-0fbf6151054d/file/130817/3/VSI_bundle.exe</w:t>
+          <w:t>https://visualstudiogallery.msdn.microsoft.com/f1cc3f3e-c300-40a7-8797-c509fb8933b9</w:t>
         </w:r>
       </w:hyperlink>
     </w:p>
@@ -161,9 +191,11 @@
           <w:numId w:val="1"/>
         </w:numPr>
       </w:pPr>
+      <w:proofErr w:type="spellStart"/>
       <w:r>
         <w:t>TortoiseSVN</w:t>
       </w:r>
+      <w:proofErr w:type="spellEnd"/>
     </w:p>
     <w:p>
       <w:pPr>
@@ -177,6 +209,21 @@
           <w:t>http://tortoisesvn.net/downloads.html</w:t>
         </w:r>
       </w:hyperlink>
+    </w:p>
+    <w:p>
+      <w:pPr>
+        <w:rPr>
+          <w:b/>
+          <w:sz w:val="28"/>
+        </w:rPr>
+      </w:pPr>
+      <w:r>
+        <w:rPr>
+          <w:b/>
+          <w:sz w:val="28"/>
+        </w:rPr>
+        <w:t>Downloading the Code</w:t>
+      </w:r>
     </w:p>
     <w:p>
       <w:r>
@@ -296,6 +343,7 @@
         <w:pStyle w:val="ListParagraph"/>
       </w:pPr>
       <w:r>
+        <w:lastRenderedPageBreak/>
         <w:t xml:space="preserve">Click OK.  </w:t>
       </w:r>
       <w:r>
@@ -303,15 +351,35 @@
       </w:r>
     </w:p>
     <w:p>
-      <w:r>
-        <w:lastRenderedPageBreak/>
+      <w:pPr>
+        <w:rPr>
+          <w:b/>
+          <w:sz w:val="28"/>
+        </w:rPr>
+      </w:pPr>
+      <w:r>
+        <w:rPr>
+          <w:b/>
+          <w:sz w:val="28"/>
+        </w:rPr>
+        <w:t>Building the Code using Visual Studio 2015</w:t>
+      </w:r>
+    </w:p>
+    <w:p>
+      <w:r>
         <w:t>Next</w:t>
       </w:r>
       <w:r>
         <w:t>, launch Visual Studio</w:t>
       </w:r>
       <w:r>
-        <w:t xml:space="preserve"> 2013 from the Start Menu</w:t>
+        <w:t xml:space="preserve"> </w:t>
+      </w:r>
+      <w:r>
+        <w:t>2015</w:t>
+      </w:r>
+      <w:r>
+        <w:t xml:space="preserve"> from the Start Menu</w:t>
       </w:r>
       <w:r>
         <w:t xml:space="preserve">, and select </w:t>
@@ -486,6 +554,419 @@
         <w:br/>
       </w:r>
     </w:p>
+    <w:p>
+      <w:pPr>
+        <w:rPr>
+          <w:b/>
+          <w:sz w:val="28"/>
+          <w:szCs w:val="26"/>
+        </w:rPr>
+      </w:pPr>
+      <w:r>
+        <w:rPr>
+          <w:b/>
+          <w:sz w:val="28"/>
+          <w:szCs w:val="26"/>
+        </w:rPr>
+        <w:t xml:space="preserve">Building the Code from the Command </w:t>
+      </w:r>
+      <w:proofErr w:type="spellStart"/>
+      <w:r>
+        <w:rPr>
+          <w:b/>
+          <w:sz w:val="28"/>
+          <w:szCs w:val="26"/>
+        </w:rPr>
+        <w:t>LIne</w:t>
+      </w:r>
+      <w:proofErr w:type="spellEnd"/>
+    </w:p>
+    <w:p>
+      <w:r>
+        <w:t>If you would like to build projects from the command line, there are several batch files included in the /</w:t>
+      </w:r>
+      <w:proofErr w:type="spellStart"/>
+      <w:r>
+        <w:t>MasterBuild</w:t>
+      </w:r>
+      <w:proofErr w:type="spellEnd"/>
+      <w:r>
+        <w:t xml:space="preserve"> project folder which provide for this capability.  </w:t>
+      </w:r>
+    </w:p>
+    <w:p>
+      <w:pPr>
+        <w:spacing w:after="0" w:line="240" w:lineRule="auto"/>
+        <w:ind w:left="720"/>
+        <w:rPr>
+          <w:b/>
+          <w:color w:val="5B9BD5" w:themeColor="accent1"/>
+        </w:rPr>
+      </w:pPr>
+      <w:r>
+        <w:rPr>
+          <w:b/>
+          <w:color w:val="5B9BD5" w:themeColor="accent1"/>
+        </w:rPr>
+        <w:t>Build Single Project</w:t>
+      </w:r>
+    </w:p>
+    <w:p>
+      <w:pPr>
+        <w:spacing w:after="0" w:line="240" w:lineRule="auto"/>
+        <w:ind w:left="1440"/>
+        <w:rPr>
+          <w:i/>
+        </w:rPr>
+      </w:pPr>
+      <w:r>
+        <w:rPr>
+          <w:b/>
+        </w:rPr>
+        <w:t>Build.bat</w:t>
+      </w:r>
+      <w:r>
+        <w:rPr>
+          <w:b/>
+        </w:rPr>
+        <w:t xml:space="preserve"> </w:t>
+      </w:r>
+      <w:r>
+        <w:rPr>
+          <w:i/>
+        </w:rPr>
+        <w:t>&lt;path to .</w:t>
+      </w:r>
+      <w:proofErr w:type="spellStart"/>
+      <w:r>
+        <w:rPr>
+          <w:i/>
+        </w:rPr>
+        <w:t>sln</w:t>
+      </w:r>
+      <w:proofErr w:type="spellEnd"/>
+      <w:r>
+        <w:rPr>
+          <w:i/>
+        </w:rPr>
+        <w:t xml:space="preserve"> file of project you wish to build&gt;</w:t>
+      </w:r>
+    </w:p>
+    <w:p>
+      <w:pPr>
+        <w:spacing w:after="0" w:line="240" w:lineRule="auto"/>
+        <w:rPr>
+          <w:b/>
+          <w:color w:val="5B9BD5" w:themeColor="accent1"/>
+        </w:rPr>
+      </w:pPr>
+      <w:r>
+        <w:rPr>
+          <w:i/>
+        </w:rPr>
+        <w:tab/>
+      </w:r>
+      <w:r>
+        <w:rPr>
+          <w:b/>
+          <w:color w:val="5B9BD5" w:themeColor="accent1"/>
+        </w:rPr>
+        <w:t>Build All Projects</w:t>
+      </w:r>
+    </w:p>
+    <w:p>
+      <w:pPr>
+        <w:spacing w:after="0" w:line="240" w:lineRule="auto"/>
+        <w:ind w:left="1440"/>
+        <w:rPr>
+          <w:i/>
+        </w:rPr>
+      </w:pPr>
+      <w:r>
+        <w:rPr>
+          <w:b/>
+        </w:rPr>
+        <w:t>Build</w:t>
+      </w:r>
+      <w:r>
+        <w:rPr>
+          <w:b/>
+        </w:rPr>
+        <w:t>All</w:t>
+      </w:r>
+      <w:r>
+        <w:rPr>
+          <w:b/>
+        </w:rPr>
+        <w:t>.bat</w:t>
+      </w:r>
+      <w:r>
+        <w:rPr>
+          <w:b/>
+        </w:rPr>
+        <w:t xml:space="preserve"> </w:t>
+      </w:r>
+    </w:p>
+    <w:p>
+      <w:pPr>
+        <w:spacing w:after="0" w:line="240" w:lineRule="auto"/>
+        <w:ind w:left="720"/>
+        <w:rPr>
+          <w:b/>
+          <w:color w:val="5B9BD5" w:themeColor="accent1"/>
+        </w:rPr>
+      </w:pPr>
+      <w:r>
+        <w:rPr>
+          <w:b/>
+          <w:color w:val="5B9BD5" w:themeColor="accent1"/>
+        </w:rPr>
+        <w:t>Build Single Project</w:t>
+      </w:r>
+      <w:r>
+        <w:rPr>
+          <w:b/>
+          <w:color w:val="5B9BD5" w:themeColor="accent1"/>
+        </w:rPr>
+        <w:t xml:space="preserve"> (and also build any related Installer Projects)</w:t>
+      </w:r>
+    </w:p>
+    <w:p>
+      <w:pPr>
+        <w:spacing w:after="0" w:line="240" w:lineRule="auto"/>
+        <w:ind w:left="1440"/>
+        <w:rPr>
+          <w:i/>
+        </w:rPr>
+      </w:pPr>
+      <w:r>
+        <w:rPr>
+          <w:b/>
+        </w:rPr>
+        <w:t>Build</w:t>
+      </w:r>
+      <w:r>
+        <w:rPr>
+          <w:b/>
+        </w:rPr>
+        <w:t>WithInstallers</w:t>
+      </w:r>
+      <w:r>
+        <w:rPr>
+          <w:b/>
+        </w:rPr>
+        <w:t>.bat</w:t>
+      </w:r>
+      <w:r>
+        <w:rPr>
+          <w:b/>
+        </w:rPr>
+        <w:t xml:space="preserve"> </w:t>
+      </w:r>
+      <w:r>
+        <w:rPr>
+          <w:i/>
+        </w:rPr>
+        <w:t>&lt;path to .</w:t>
+      </w:r>
+      <w:proofErr w:type="spellStart"/>
+      <w:r>
+        <w:rPr>
+          <w:i/>
+        </w:rPr>
+        <w:t>sln</w:t>
+      </w:r>
+      <w:proofErr w:type="spellEnd"/>
+      <w:r>
+        <w:rPr>
+          <w:i/>
+        </w:rPr>
+        <w:t xml:space="preserve"> file of Visual Studio solution</w:t>
+      </w:r>
+      <w:r>
+        <w:rPr>
+          <w:i/>
+        </w:rPr>
+        <w:t xml:space="preserve"> you wish to build&gt;</w:t>
+      </w:r>
+    </w:p>
+    <w:p>
+      <w:pPr>
+        <w:spacing w:after="0" w:line="240" w:lineRule="auto"/>
+        <w:ind w:left="720"/>
+        <w:rPr>
+          <w:b/>
+          <w:color w:val="5B9BD5" w:themeColor="accent1"/>
+        </w:rPr>
+      </w:pPr>
+      <w:r>
+        <w:rPr>
+          <w:b/>
+          <w:color w:val="5B9BD5" w:themeColor="accent1"/>
+        </w:rPr>
+        <w:t xml:space="preserve">Build </w:t>
+      </w:r>
+      <w:r>
+        <w:rPr>
+          <w:b/>
+          <w:color w:val="5B9BD5" w:themeColor="accent1"/>
+        </w:rPr>
+        <w:t>All</w:t>
+      </w:r>
+      <w:r>
+        <w:rPr>
+          <w:b/>
+          <w:color w:val="5B9BD5" w:themeColor="accent1"/>
+        </w:rPr>
+        <w:t xml:space="preserve"> Project</w:t>
+      </w:r>
+      <w:r>
+        <w:rPr>
+          <w:b/>
+          <w:color w:val="5B9BD5" w:themeColor="accent1"/>
+        </w:rPr>
+        <w:t xml:space="preserve">s </w:t>
+      </w:r>
+      <w:r>
+        <w:rPr>
+          <w:b/>
+          <w:color w:val="5B9BD5" w:themeColor="accent1"/>
+        </w:rPr>
+        <w:t xml:space="preserve">(and also build </w:t>
+      </w:r>
+      <w:r>
+        <w:rPr>
+          <w:b/>
+          <w:color w:val="5B9BD5" w:themeColor="accent1"/>
+        </w:rPr>
+        <w:t>all</w:t>
+      </w:r>
+      <w:r>
+        <w:rPr>
+          <w:b/>
+          <w:color w:val="5B9BD5" w:themeColor="accent1"/>
+        </w:rPr>
+        <w:t xml:space="preserve"> Installer Projects)</w:t>
+      </w:r>
+    </w:p>
+    <w:p>
+      <w:pPr>
+        <w:spacing w:after="0" w:line="240" w:lineRule="auto"/>
+        <w:ind w:left="1440"/>
+        <w:rPr>
+          <w:i/>
+        </w:rPr>
+      </w:pPr>
+      <w:r>
+        <w:rPr>
+          <w:b/>
+        </w:rPr>
+        <w:t>Build</w:t>
+      </w:r>
+      <w:r>
+        <w:rPr>
+          <w:b/>
+        </w:rPr>
+        <w:t>All</w:t>
+      </w:r>
+      <w:r>
+        <w:rPr>
+          <w:b/>
+        </w:rPr>
+        <w:t>WithInstallers</w:t>
+      </w:r>
+      <w:r>
+        <w:rPr>
+          <w:b/>
+        </w:rPr>
+        <w:t>.bat</w:t>
+      </w:r>
+      <w:r>
+        <w:rPr>
+          <w:b/>
+        </w:rPr>
+        <w:t xml:space="preserve"> </w:t>
+      </w:r>
+    </w:p>
+    <w:p>
+      <w:pPr>
+        <w:rPr>
+          <w:b/>
+          <w:i/>
+        </w:rPr>
+      </w:pPr>
+      <w:r>
+        <w:rPr>
+          <w:b/>
+          <w:i/>
+        </w:rPr>
+        <w:t xml:space="preserve">NOTE: </w:t>
+      </w:r>
+    </w:p>
+    <w:p>
+      <w:r>
+        <w:rPr>
+          <w:b/>
+        </w:rPr>
+        <w:t>In order to build installer projects at the command line, you will need to import a specific Registry Key into your Windows Registry.</w:t>
+      </w:r>
+      <w:r>
+        <w:t xml:space="preserve">  In the /</w:t>
+      </w:r>
+      <w:proofErr w:type="spellStart"/>
+      <w:r>
+        <w:t>MasterBuild</w:t>
+      </w:r>
+      <w:proofErr w:type="spellEnd"/>
+      <w:r>
+        <w:t xml:space="preserve"> project folder, you will find a .</w:t>
+      </w:r>
+      <w:proofErr w:type="spellStart"/>
+      <w:r>
+        <w:t>reg</w:t>
+      </w:r>
+      <w:proofErr w:type="spellEnd"/>
+      <w:r>
+        <w:t xml:space="preserve"> file containing the required registry key/value to import.  </w:t>
+      </w:r>
+    </w:p>
+    <w:p>
+      <w:pPr>
+        <w:ind w:firstLine="720"/>
+        <w:rPr>
+          <w:b/>
+        </w:rPr>
+      </w:pPr>
+      <w:r>
+        <w:rPr>
+          <w:b/>
+        </w:rPr>
+        <w:t>/</w:t>
+      </w:r>
+      <w:proofErr w:type="spellStart"/>
+      <w:r>
+        <w:rPr>
+          <w:b/>
+        </w:rPr>
+        <w:t>MasterBuild</w:t>
+      </w:r>
+      <w:proofErr w:type="spellEnd"/>
+      <w:r>
+        <w:rPr>
+          <w:b/>
+        </w:rPr>
+        <w:t>/EnableCommandLineInstallerBuilds.reg</w:t>
+      </w:r>
+    </w:p>
+    <w:p>
+      <w:r>
+        <w:t>If you do not import this key, command line builds of installer projects will fail with errors.</w:t>
+      </w:r>
+    </w:p>
+    <w:p>
+      <w:bookmarkStart w:id="0" w:name="_GoBack"/>
+      <w:bookmarkEnd w:id="0"/>
+    </w:p>
     <w:sectPr>
       <w:pgSz w:w="12240" w:h="15840"/>
       <w:pgMar w:top="1440" w:right="1440" w:bottom="1440" w:left="1440" w:header="720" w:footer="720" w:gutter="0"/>
@@ -498,7 +979,7 @@
 
 <file path=word/numbering.xml><?xml version="1.0" encoding="utf-8"?>
 <w:numbering xmlns:wpc="http://schemas.microsoft.com/office/word/2010/wordprocessingCanvas" xmlns:mc="http://schemas.openxmlformats.org/markup-compatibility/2006" xmlns:o="urn:schemas-microsoft-com:office:office" xmlns:r="http://schemas.openxmlformats.org/officeDocument/2006/relationships" xmlns:m="http://schemas.openxmlformats.org/officeDocument/2006/math" xmlns:v="urn:schemas-microsoft-com:vml" xmlns:wp14="http://schemas.microsoft.com/office/word/2010/wordprocessingDrawing" xmlns:wp="http://schemas.openxmlformats.org/drawingml/2006/wordprocessingDrawing" xmlns:w10="urn:schemas-microsoft-com:office:word" xmlns:w="http://schemas.openxmlformats.org/wordprocessingml/2006/main" xmlns:w14="http://schemas.microsoft.com/office/word/2010/wordml" xmlns:w15="http://schemas.microsoft.com/office/word/2012/wordml" xmlns:wpg="http://schemas.microsoft.com/office/word/2010/wordprocessingGroup" xmlns:wpi="http://schemas.microsoft.com/office/word/2010/wordprocessingInk" xmlns:wne="http://schemas.microsoft.com/office/word/2006/wordml" xmlns:wps="http://schemas.microsoft.com/office/word/2010/wordprocessingShape" mc:Ignorable="w14 w15 wp14">
-  <w:abstractNum w:abstractNumId="0">
+  <w:abstractNum w:abstractNumId="0" w15:restartNumberingAfterBreak="0">
     <w:nsid w:val="0FBC57B3"/>
     <w:multiLevelType w:val="hybridMultilevel"/>
     <w:tmpl w:val="7B4239BE"/>
@@ -611,7 +1092,7 @@
       </w:rPr>
     </w:lvl>
   </w:abstractNum>
-  <w:abstractNum w:abstractNumId="1">
+  <w:abstractNum w:abstractNumId="1" w15:restartNumberingAfterBreak="0">
     <w:nsid w:val="2E511374"/>
     <w:multiLevelType w:val="hybridMultilevel"/>
     <w:tmpl w:val="1F544A3C"/>

</xml_diff>

<commit_message>
Updated  .NET Framework version on all projects to 4.6.1
</commit_message>
<xml_diff>
--- a/Building The Code.docx
+++ b/Building The Code.docx
@@ -95,21 +95,45 @@
         </w:numPr>
       </w:pPr>
       <w:r>
-        <w:t>Microsoft .NET Framework 4.5.1</w:t>
-      </w:r>
-    </w:p>
+        <w:t>Microsoft .NET Framework 4.</w:t>
+      </w:r>
+      <w:r>
+        <w:t>6</w:t>
+      </w:r>
+      <w:r>
+        <w:t>.1</w:t>
+      </w:r>
+    </w:p>
+    <w:bookmarkStart w:id="0" w:name="_GoBack"/>
+    <w:bookmarkEnd w:id="0"/>
     <w:p>
       <w:pPr>
         <w:pStyle w:val="ListParagraph"/>
       </w:pPr>
-      <w:hyperlink r:id="rId6" w:history="1">
-        <w:r>
-          <w:rPr>
-            <w:rStyle w:val="Hyperlink"/>
-          </w:rPr>
-          <w:t>http://www.microsoft.com/en-us/download/details.aspx?id=40779</w:t>
-        </w:r>
-      </w:hyperlink>
+      <w:r>
+        <w:fldChar w:fldCharType="begin"/>
+      </w:r>
+      <w:r>
+        <w:instrText xml:space="preserve"> HYPERLINK "</w:instrText>
+      </w:r>
+      <w:r>
+        <w:instrText>https://www.microsoft.com/en-us/download/details.aspx?id=49981</w:instrText>
+      </w:r>
+      <w:r>
+        <w:instrText xml:space="preserve">" </w:instrText>
+      </w:r>
+      <w:r>
+        <w:fldChar w:fldCharType="separate"/>
+      </w:r>
+      <w:r>
+        <w:rPr>
+          <w:rStyle w:val="Hyperlink"/>
+        </w:rPr>
+        <w:t>https://www.microsoft.com/en-us/download/details.aspx?id=49981</w:t>
+      </w:r>
+      <w:r>
+        <w:fldChar w:fldCharType="end"/>
+      </w:r>
     </w:p>
     <w:p>
       <w:pPr>
@@ -127,7 +151,7 @@
       <w:pPr>
         <w:pStyle w:val="ListParagraph"/>
       </w:pPr>
-      <w:hyperlink r:id="rId7" w:history="1">
+      <w:hyperlink r:id="rId6" w:history="1">
         <w:r>
           <w:rPr>
             <w:rStyle w:val="Hyperlink"/>
@@ -158,7 +182,7 @@
       <w:pPr>
         <w:pStyle w:val="ListParagraph"/>
       </w:pPr>
-      <w:hyperlink r:id="rId8" w:history="1">
+      <w:hyperlink r:id="rId7" w:history="1">
         <w:r>
           <w:rPr>
             <w:rStyle w:val="Hyperlink"/>
@@ -175,15 +199,17 @@
           <w:numId w:val="1"/>
         </w:numPr>
       </w:pPr>
+      <w:proofErr w:type="spellStart"/>
       <w:r>
         <w:t>TortoiseSVN</w:t>
       </w:r>
+      <w:proofErr w:type="spellEnd"/>
     </w:p>
     <w:p>
       <w:pPr>
         <w:pStyle w:val="ListParagraph"/>
       </w:pPr>
-      <w:hyperlink r:id="rId9" w:history="1">
+      <w:hyperlink r:id="rId8" w:history="1">
         <w:r>
           <w:rPr>
             <w:rStyle w:val="Hyperlink"/>
@@ -299,7 +325,7 @@
                     <pic:cNvPicPr/>
                   </pic:nvPicPr>
                   <pic:blipFill>
-                    <a:blip r:embed="rId10"/>
+                    <a:blip r:embed="rId9"/>
                     <a:stretch>
                       <a:fillRect/>
                     </a:stretch>
@@ -434,7 +460,7 @@
                     </pic:cNvPicPr>
                   </pic:nvPicPr>
                   <pic:blipFill>
-                    <a:blip r:embed="rId11" cstate="print">
+                    <a:blip r:embed="rId10" cstate="print">
                       <a:extLst>
                         <a:ext uri="{28A0092B-C50C-407E-A947-70E740481C1C}">
                           <a14:useLocalDpi xmlns:a14="http://schemas.microsoft.com/office/drawing/2010/main" val="0"/>
@@ -550,12 +576,30 @@
           <w:sz w:val="28"/>
           <w:szCs w:val="26"/>
         </w:rPr>
-        <w:t>Building the Code from the Command LIne</w:t>
-      </w:r>
-    </w:p>
-    <w:p>
-      <w:r>
-        <w:t xml:space="preserve">If you would like to build projects from the command line, there are several batch files included in the /MasterBuild project folder which provide for this capability.  </w:t>
+        <w:t xml:space="preserve">Building the Code from the Command </w:t>
+      </w:r>
+      <w:proofErr w:type="spellStart"/>
+      <w:r>
+        <w:rPr>
+          <w:b/>
+          <w:sz w:val="28"/>
+          <w:szCs w:val="26"/>
+        </w:rPr>
+        <w:t>LIne</w:t>
+      </w:r>
+      <w:proofErr w:type="spellEnd"/>
+    </w:p>
+    <w:p>
+      <w:r>
+        <w:t>If you would like to build projects from the command line, there are several batch files included in the /</w:t>
+      </w:r>
+      <w:proofErr w:type="spellStart"/>
+      <w:r>
+        <w:t>MasterBuild</w:t>
+      </w:r>
+      <w:proofErr w:type="spellEnd"/>
+      <w:r>
+        <w:t xml:space="preserve"> project folder which provide for this capability.  </w:t>
       </w:r>
     </w:p>
     <w:p>
@@ -606,7 +650,21 @@
         <w:rPr>
           <w:i/>
         </w:rPr>
-        <w:t xml:space="preserve">&lt;path to .sln file of </w:t>
+        <w:t>&lt;path to .</w:t>
+      </w:r>
+      <w:proofErr w:type="spellStart"/>
+      <w:r>
+        <w:rPr>
+          <w:i/>
+        </w:rPr>
+        <w:t>sln</w:t>
+      </w:r>
+      <w:proofErr w:type="spellEnd"/>
+      <w:r>
+        <w:rPr>
+          <w:i/>
+        </w:rPr>
+        <w:t xml:space="preserve"> file of </w:t>
       </w:r>
       <w:r>
         <w:rPr>
@@ -630,12 +688,15 @@
         </w:rPr>
       </w:pPr>
       <w:r>
-        <w:t>If the solution parameter is left blank, this will build /MasterBuild/BuildAll.sln by default.  Note that this is not the same thing as building each and every solution in /trunk separately, which is what the command below does</w:t>
-      </w:r>
-      <w:bookmarkStart w:id="0" w:name="_GoBack"/>
-      <w:bookmarkEnd w:id="0"/>
-      <w:r>
-        <w:t>.</w:t>
+        <w:t>If the solution parameter is left blank, this will build /</w:t>
+      </w:r>
+      <w:proofErr w:type="spellStart"/>
+      <w:r>
+        <w:t>MasterBuild</w:t>
+      </w:r>
+      <w:proofErr w:type="spellEnd"/>
+      <w:r>
+        <w:t>/BuildAll.sln by default.  Note that this is not the same thing as building each and every solution in /trunk separately, which is what the command below does.</w:t>
       </w:r>
     </w:p>
     <w:p>

</xml_diff>